<commit_message>
data modeling and docx template modifications
</commit_message>
<xml_diff>
--- a/reports/template.docx
+++ b/reports/template.docx
@@ -350,31 +350,21 @@
               <w:rPr>
                 <w:lang w:val="es-ES"/>
               </w:rPr>
-              <w:t>27</w:t>
-            </w:r>
-            <w:r>
-              <w:rPr>
-                <w:lang w:val="es-ES"/>
-              </w:rPr>
-              <w:t xml:space="preserve"> </w:t>
-            </w:r>
-            <w:r>
-              <w:rPr>
-                <w:lang w:val="es-ES"/>
-              </w:rPr>
-              <w:t xml:space="preserve">de </w:t>
-            </w:r>
-            <w:r>
-              <w:rPr>
-                <w:lang w:val="es-ES"/>
-              </w:rPr>
-              <w:t>Septiembre</w:t>
-            </w:r>
-            <w:r>
-              <w:rPr>
-                <w:lang w:val="es-ES"/>
-              </w:rPr>
-              <w:t xml:space="preserve"> de 2017</w:t>
+              <w:t>{</w:t>
+            </w:r>
+            <w:proofErr w:type="spellStart"/>
+            <w:r>
+              <w:rPr>
+                <w:lang w:val="es-ES"/>
+              </w:rPr>
+              <w:t>fechaActaLarga</w:t>
+            </w:r>
+            <w:proofErr w:type="spellEnd"/>
+            <w:r>
+              <w:rPr>
+                <w:lang w:val="es-ES"/>
+              </w:rPr>
+              <w:t>}</w:t>
             </w:r>
             <w:r>
               <w:rPr>
@@ -764,8 +754,9 @@
                 <w:szCs w:val="16"/>
                 <w:lang w:val="es-ES"/>
               </w:rPr>
-              <w:t>27</w:t>
-            </w:r>
+              <w:t>{</w:t>
+            </w:r>
+            <w:proofErr w:type="spellStart"/>
             <w:r>
               <w:rPr>
                 <w:rFonts w:cs="Arial"/>
@@ -773,8 +764,9 @@
                 <w:szCs w:val="16"/>
                 <w:lang w:val="es-ES"/>
               </w:rPr>
-              <w:t>-</w:t>
-            </w:r>
+              <w:t>fechaActa</w:t>
+            </w:r>
+            <w:proofErr w:type="spellEnd"/>
             <w:r>
               <w:rPr>
                 <w:rFonts w:cs="Arial"/>
@@ -782,16 +774,7 @@
                 <w:szCs w:val="16"/>
                 <w:lang w:val="es-ES"/>
               </w:rPr>
-              <w:t>09</w:t>
-            </w:r>
-            <w:r>
-              <w:rPr>
-                <w:rFonts w:cs="Arial"/>
-                <w:sz w:val="16"/>
-                <w:szCs w:val="16"/>
-                <w:lang w:val="es-ES"/>
-              </w:rPr>
-              <w:t>-2017</w:t>
+              <w:t>}</w:t>
             </w:r>
           </w:p>
         </w:tc>
@@ -1493,25 +1476,21 @@
               <w:rPr>
                 <w:lang w:val="es-ES"/>
               </w:rPr>
-              <w:t>27</w:t>
-            </w:r>
-            <w:r>
-              <w:rPr>
-                <w:lang w:val="es-ES"/>
-              </w:rPr>
-              <w:t>-</w:t>
-            </w:r>
-            <w:r>
-              <w:rPr>
-                <w:lang w:val="es-ES"/>
-              </w:rPr>
-              <w:t>09</w:t>
-            </w:r>
-            <w:r>
-              <w:rPr>
-                <w:lang w:val="es-ES"/>
-              </w:rPr>
-              <w:t>-2017</w:t>
+              <w:t>{</w:t>
+            </w:r>
+            <w:proofErr w:type="spellStart"/>
+            <w:r>
+              <w:rPr>
+                <w:lang w:val="es-ES"/>
+              </w:rPr>
+              <w:t>fechaActa</w:t>
+            </w:r>
+            <w:proofErr w:type="spellEnd"/>
+            <w:r>
+              <w:rPr>
+                <w:lang w:val="es-ES"/>
+              </w:rPr>
+              <w:t>}</w:t>
             </w:r>
           </w:p>
         </w:tc>
@@ -1841,43 +1820,47 @@
               <w:rPr>
                 <w:lang w:val="es-ES"/>
               </w:rPr>
-              <w:t>20</w:t>
-            </w:r>
-            <w:r>
-              <w:rPr>
-                <w:lang w:val="es-ES"/>
-              </w:rPr>
-              <w:t>-0</w:t>
-            </w:r>
-            <w:r>
-              <w:rPr>
-                <w:lang w:val="es-ES"/>
-              </w:rPr>
-              <w:t>9</w:t>
-            </w:r>
-            <w:r>
-              <w:rPr>
-                <w:lang w:val="es-ES"/>
-              </w:rPr>
-              <w:t>-2017</w:t>
-            </w:r>
-            <w:r>
-              <w:rPr>
-                <w:lang w:val="es-ES"/>
-              </w:rPr>
-              <w:t xml:space="preserve"> al </w:t>
-            </w:r>
-            <w:r>
-              <w:rPr>
-                <w:lang w:val="es-ES"/>
-              </w:rPr>
-              <w:t>27-09</w:t>
-            </w:r>
-            <w:r>
-              <w:rPr>
-                <w:lang w:val="es-ES"/>
-              </w:rPr>
-              <w:t>-2017</w:t>
+              <w:t>{</w:t>
+            </w:r>
+            <w:proofErr w:type="spellStart"/>
+            <w:r>
+              <w:rPr>
+                <w:lang w:val="es-ES"/>
+              </w:rPr>
+              <w:t>fechaInicio</w:t>
+            </w:r>
+            <w:proofErr w:type="spellEnd"/>
+            <w:r>
+              <w:rPr>
+                <w:lang w:val="es-ES"/>
+              </w:rPr>
+              <w:t xml:space="preserve">} </w:t>
+            </w:r>
+            <w:r>
+              <w:rPr>
+                <w:lang w:val="es-ES"/>
+              </w:rPr>
+              <w:t xml:space="preserve">al </w:t>
+            </w:r>
+            <w:r>
+              <w:rPr>
+                <w:lang w:val="es-ES"/>
+              </w:rPr>
+              <w:t>{</w:t>
+            </w:r>
+            <w:proofErr w:type="spellStart"/>
+            <w:r>
+              <w:rPr>
+                <w:lang w:val="es-ES"/>
+              </w:rPr>
+              <w:t>fechaActa</w:t>
+            </w:r>
+            <w:proofErr w:type="spellEnd"/>
+            <w:r>
+              <w:rPr>
+                <w:lang w:val="es-ES"/>
+              </w:rPr>
+              <w:t>}</w:t>
             </w:r>
           </w:p>
         </w:tc>
@@ -1941,19 +1924,53 @@
               <w:rPr>
                 <w:lang w:val="es-ES"/>
               </w:rPr>
-              <w:t>- Cristian López Soriano (CL</w:t>
-            </w:r>
-            <w:r>
-              <w:rPr>
-                <w:lang w:val="es-ES"/>
-              </w:rPr>
-              <w:t>)</w:t>
-            </w:r>
-            <w:r>
-              <w:rPr>
-                <w:lang w:val="es-ES"/>
-              </w:rPr>
-              <w:t xml:space="preserve"> </w:t>
+              <w:t>{#</w:t>
+            </w:r>
+            <w:proofErr w:type="spellStart"/>
+            <w:r>
+              <w:rPr>
+                <w:lang w:val="es-ES"/>
+              </w:rPr>
+              <w:t>jiraData</w:t>
+            </w:r>
+            <w:proofErr w:type="spellEnd"/>
+            <w:r>
+              <w:rPr>
+                <w:lang w:val="es-ES"/>
+              </w:rPr>
+              <w:t>}</w:t>
+            </w:r>
+          </w:p>
+          <w:p>
+            <w:pPr>
+              <w:pStyle w:val="Table-Bullets"/>
+              <w:numPr>
+                <w:ilvl w:val="0"/>
+                <w:numId w:val="16"/>
+              </w:numPr>
+              <w:rPr>
+                <w:lang w:val="es-ES"/>
+              </w:rPr>
+            </w:pPr>
+            <w:r>
+              <w:rPr>
+                <w:lang w:val="es-ES"/>
+              </w:rPr>
+              <w:t>{</w:t>
+            </w:r>
+            <w:proofErr w:type="spellStart"/>
+            <w:r>
+              <w:rPr>
+                <w:lang w:val="es-ES"/>
+              </w:rPr>
+              <w:t>name</w:t>
+            </w:r>
+            <w:proofErr w:type="spellEnd"/>
+            <w:r>
+              <w:rPr>
+                <w:lang w:val="es-ES"/>
+              </w:rPr>
+              <w:t>}</w:t>
             </w:r>
           </w:p>
           <w:p>
@@ -1965,188 +1982,28 @@
               </w:numPr>
               <w:ind w:left="360" w:hanging="360"/>
               <w:rPr>
-                <w:lang w:val="it-IT"/>
-              </w:rPr>
-            </w:pPr>
-            <w:r>
-              <w:rPr>
-                <w:lang w:val="it-IT"/>
-              </w:rPr>
-              <w:t xml:space="preserve">- Cristian Botella (CB) </w:t>
-            </w:r>
-          </w:p>
-          <w:p>
-            <w:pPr>
-              <w:pStyle w:val="Table-Bullets"/>
-              <w:numPr>
-                <w:ilvl w:val="0"/>
-                <w:numId w:val="0"/>
-              </w:numPr>
-              <w:ind w:left="360" w:hanging="360"/>
-              <w:rPr>
-                <w:lang w:val="es-ES"/>
-              </w:rPr>
-            </w:pPr>
-            <w:r>
-              <w:rPr>
-                <w:lang w:val="es-ES"/>
-              </w:rPr>
-              <w:t>-</w:t>
-            </w:r>
-            <w:r>
-              <w:rPr>
-                <w:lang w:val="es-ES"/>
-              </w:rPr>
-              <w:t xml:space="preserve"> </w:t>
-            </w:r>
-            <w:r>
-              <w:rPr>
-                <w:lang w:val="es-ES"/>
-              </w:rPr>
-              <w:t>Javier Soler Cano</w:t>
-            </w:r>
-            <w:r>
-              <w:rPr>
-                <w:lang w:val="es-ES"/>
-              </w:rPr>
-              <w:t xml:space="preserve"> (</w:t>
-            </w:r>
-            <w:r>
-              <w:rPr>
-                <w:lang w:val="es-ES"/>
-              </w:rPr>
-              <w:t>JS</w:t>
-            </w:r>
-            <w:r>
-              <w:rPr>
-                <w:lang w:val="es-ES"/>
-              </w:rPr>
-              <w:t>)</w:t>
-            </w:r>
-          </w:p>
-          <w:p>
-            <w:pPr>
-              <w:pStyle w:val="Table-Bullets"/>
-              <w:numPr>
-                <w:ilvl w:val="0"/>
-                <w:numId w:val="0"/>
-              </w:numPr>
-              <w:ind w:left="360" w:hanging="360"/>
-              <w:rPr>
-                <w:lang w:val="es-ES"/>
-              </w:rPr>
-            </w:pPr>
-            <w:r>
-              <w:rPr>
-                <w:lang w:val="es-ES"/>
-              </w:rPr>
-              <w:t>-</w:t>
-            </w:r>
-            <w:r>
-              <w:rPr>
-                <w:lang w:val="es-ES"/>
-              </w:rPr>
-              <w:t xml:space="preserve"> </w:t>
-            </w:r>
-            <w:r>
-              <w:rPr>
-                <w:lang w:val="es-ES"/>
-              </w:rPr>
-              <w:t>Danylo Bigma</w:t>
-            </w:r>
-            <w:r>
-              <w:rPr>
-                <w:lang w:val="es-ES"/>
-              </w:rPr>
-              <w:t xml:space="preserve"> (DB)</w:t>
-            </w:r>
-            <w:r>
-              <w:rPr>
-                <w:lang w:val="es-ES"/>
-              </w:rPr>
-              <w:t xml:space="preserve"> </w:t>
-            </w:r>
-          </w:p>
-          <w:p>
-            <w:pPr>
-              <w:pStyle w:val="Table-Bullets"/>
-              <w:numPr>
-                <w:ilvl w:val="0"/>
-                <w:numId w:val="0"/>
-              </w:numPr>
-              <w:ind w:left="360" w:hanging="360"/>
-              <w:rPr>
-                <w:lang w:val="es-ES"/>
-              </w:rPr>
-            </w:pPr>
-            <w:r>
-              <w:rPr>
-                <w:lang w:val="es-ES"/>
-              </w:rPr>
-              <w:t>- Emilio González (EG)</w:t>
-            </w:r>
-          </w:p>
-          <w:p>
-            <w:pPr>
-              <w:pStyle w:val="Table-Bullets"/>
-              <w:numPr>
-                <w:ilvl w:val="0"/>
-                <w:numId w:val="0"/>
-              </w:numPr>
-              <w:ind w:left="360" w:hanging="360"/>
-              <w:rPr>
-                <w:lang w:val="es-ES"/>
-              </w:rPr>
-            </w:pPr>
-            <w:r>
-              <w:rPr>
-                <w:lang w:val="es-ES"/>
-              </w:rPr>
-              <w:t>- Jose Juan Jiménez (JJ)</w:t>
-            </w:r>
-            <w:r>
-              <w:rPr>
-                <w:lang w:val="es-ES"/>
-              </w:rPr>
-              <w:t xml:space="preserve"> </w:t>
-            </w:r>
-          </w:p>
-          <w:p>
-            <w:pPr>
-              <w:pStyle w:val="Table-Bullets"/>
-              <w:numPr>
-                <w:ilvl w:val="0"/>
-                <w:numId w:val="0"/>
-              </w:numPr>
-              <w:ind w:left="360" w:hanging="360"/>
-              <w:rPr>
-                <w:lang w:val="es-ES"/>
-              </w:rPr>
-            </w:pPr>
-            <w:r>
-              <w:rPr>
-                <w:lang w:val="es-ES"/>
-              </w:rPr>
-              <w:t>- Daniel Quirant Rico (DQ)</w:t>
-            </w:r>
-          </w:p>
-          <w:p>
-            <w:pPr>
-              <w:pStyle w:val="Table-Bullets"/>
-              <w:numPr>
-                <w:ilvl w:val="0"/>
-                <w:numId w:val="0"/>
-              </w:numPr>
-              <w:ind w:left="360" w:hanging="360"/>
-              <w:rPr>
-                <w:lang w:val="es-ES"/>
-              </w:rPr>
-            </w:pPr>
-            <w:r>
-              <w:rPr>
-                <w:lang w:val="es-ES"/>
-              </w:rPr>
-              <w:t>- Jordi García Gonzalez (JG)</w:t>
+                <w:lang w:val="es-ES"/>
+              </w:rPr>
+            </w:pPr>
+            <w:r>
+              <w:rPr>
+                <w:lang w:val="es-ES"/>
+              </w:rPr>
+              <w:t>{/</w:t>
+            </w:r>
+            <w:proofErr w:type="spellStart"/>
+            <w:r>
+              <w:rPr>
+                <w:lang w:val="es-ES"/>
+              </w:rPr>
+              <w:t>jiraData</w:t>
+            </w:r>
+            <w:proofErr w:type="spellEnd"/>
+            <w:r>
+              <w:rPr>
+                <w:lang w:val="es-ES"/>
+              </w:rPr>
+              <w:t>}</w:t>
             </w:r>
           </w:p>
         </w:tc>
@@ -3299,6 +3156,7 @@
         <w:tabs>
           <w:tab w:val="left" w:pos="426"/>
         </w:tabs>
+        <w:ind w:left="0"/>
         <w:contextualSpacing/>
         <w:jc w:val="both"/>
         <w:rPr>
@@ -3307,6 +3165,42 @@
           <w:lang w:val="es-ES"/>
         </w:rPr>
       </w:pPr>
+    </w:p>
+    <w:p>
+      <w:pPr>
+        <w:pStyle w:val="Textoindependiente"/>
+        <w:tabs>
+          <w:tab w:val="left" w:pos="426"/>
+        </w:tabs>
+        <w:ind w:left="0"/>
+        <w:contextualSpacing/>
+        <w:jc w:val="both"/>
+        <w:rPr>
+          <w:lang w:val="es-ES" w:eastAsia="es-ES"/>
+        </w:rPr>
+      </w:pPr>
+      <w:r>
+        <w:rPr>
+          <w:lang w:val="es-ES" w:eastAsia="es-ES"/>
+        </w:rPr>
+        <w:t>{#</w:t>
+      </w:r>
+      <w:proofErr w:type="spellStart"/>
+      <w:proofErr w:type="gramStart"/>
+      <w:r>
+        <w:rPr>
+          <w:lang w:val="es-ES" w:eastAsia="es-ES"/>
+        </w:rPr>
+        <w:t>jiraData</w:t>
+      </w:r>
+      <w:proofErr w:type="spellEnd"/>
+      <w:proofErr w:type="gramEnd"/>
+      <w:r>
+        <w:rPr>
+          <w:lang w:val="es-ES" w:eastAsia="es-ES"/>
+        </w:rPr>
+        <w:t>}</w:t>
+      </w:r>
       <w:r>
         <w:rPr>
           <w:sz w:val="22"/>
@@ -3314,6 +3208,66 @@
           <w:lang w:val="es-ES"/>
         </w:rPr>
         <w:t xml:space="preserve"> </w:t>
+      </w:r>
+    </w:p>
+    <w:p>
+      <w:pPr>
+        <w:pStyle w:val="Textoindependiente"/>
+        <w:numPr>
+          <w:ilvl w:val="0"/>
+          <w:numId w:val="11"/>
+        </w:numPr>
+        <w:tabs>
+          <w:tab w:val="left" w:pos="426"/>
+        </w:tabs>
+        <w:contextualSpacing/>
+        <w:jc w:val="both"/>
+        <w:rPr>
+          <w:lang w:val="es-ES"/>
+        </w:rPr>
+      </w:pPr>
+      <w:r>
+        <w:rPr>
+          <w:lang w:val="es-ES"/>
+        </w:rPr>
+        <w:t>{</w:t>
+      </w:r>
+      <w:proofErr w:type="spellStart"/>
+      <w:r>
+        <w:rPr>
+          <w:lang w:val="es-ES"/>
+        </w:rPr>
+        <w:t>name</w:t>
+      </w:r>
+      <w:proofErr w:type="spellEnd"/>
+      <w:r>
+        <w:rPr>
+          <w:lang w:val="es-ES"/>
+        </w:rPr>
+        <w:t>}</w:t>
+      </w:r>
+    </w:p>
+    <w:p>
+      <w:pPr>
+        <w:pStyle w:val="Textoindependiente"/>
+        <w:numPr>
+          <w:ilvl w:val="1"/>
+          <w:numId w:val="11"/>
+        </w:numPr>
+        <w:tabs>
+          <w:tab w:val="left" w:pos="426"/>
+        </w:tabs>
+        <w:contextualSpacing/>
+        <w:jc w:val="both"/>
+        <w:rPr>
+          <w:lang w:val="es-ES"/>
+        </w:rPr>
+      </w:pPr>
+      <w:r>
+        <w:rPr>
+          <w:lang w:val="es-ES" w:eastAsia="es-ES"/>
+        </w:rPr>
+        <w:t>Peticiones en curso</w:t>
       </w:r>
     </w:p>
     <w:p>
@@ -3326,56 +3280,30 @@
         <w:contextualSpacing/>
         <w:jc w:val="both"/>
         <w:rPr>
+          <w:lang w:val="es-ES"/>
+        </w:rPr>
+      </w:pPr>
+      <w:r>
+        <w:rPr>
           <w:lang w:val="es-ES" w:eastAsia="es-ES"/>
         </w:rPr>
-      </w:pPr>
+        <w:t>{</w:t>
+      </w:r>
       <w:r>
         <w:rPr>
           <w:lang w:val="es-ES" w:eastAsia="es-ES"/>
         </w:rPr>
-        <w:t>Peticiones en curso</w:t>
-      </w:r>
-    </w:p>
-    <w:p>
-      <w:pPr>
-        <w:pStyle w:val="Textoindependiente"/>
-        <w:tabs>
-          <w:tab w:val="left" w:pos="426"/>
-        </w:tabs>
-        <w:ind w:left="1070"/>
-        <w:contextualSpacing/>
-        <w:jc w:val="both"/>
+        <w:t>#</w:t>
+      </w:r>
+      <w:proofErr w:type="spellStart"/>
+      <w:proofErr w:type="gramStart"/>
+      <w:r>
         <w:rPr>
           <w:lang w:val="es-ES" w:eastAsia="es-ES"/>
         </w:rPr>
-      </w:pPr>
-    </w:p>
-    <w:p>
-      <w:pPr>
-        <w:pStyle w:val="Textoindependiente"/>
-        <w:tabs>
-          <w:tab w:val="left" w:pos="426"/>
-        </w:tabs>
-        <w:ind w:left="1070"/>
-        <w:contextualSpacing/>
-        <w:jc w:val="both"/>
-        <w:rPr>
-          <w:lang w:val="es-ES"/>
-        </w:rPr>
-      </w:pPr>
-      <w:r>
-        <w:rPr>
-          <w:lang w:val="es-ES" w:eastAsia="es-ES"/>
-        </w:rPr>
-        <w:t>{#</w:t>
-      </w:r>
-      <w:proofErr w:type="gramStart"/>
-      <w:r>
-        <w:rPr>
-          <w:lang w:val="es-ES" w:eastAsia="es-ES"/>
-        </w:rPr>
-        <w:t>peticiones</w:t>
-      </w:r>
+        <w:t>cards</w:t>
+      </w:r>
+      <w:proofErr w:type="spellEnd"/>
       <w:proofErr w:type="gramEnd"/>
       <w:r>
         <w:rPr>
@@ -3654,8 +3582,6 @@
         </w:rPr>
         <w:t>fechaEntrega</w:t>
       </w:r>
-      <w:bookmarkStart w:id="4" w:name="_GoBack"/>
-      <w:bookmarkEnd w:id="4"/>
       <w:proofErr w:type="spellEnd"/>
       <w:r>
         <w:rPr>
@@ -3696,7 +3622,7 @@
           <w:shd w:val="clear" w:color="auto" w:fill="FFFFFF"/>
           <w:lang w:val="es-ES"/>
         </w:rPr>
-        <w:t>Aquí va el comentario</w:t>
+        <w:t>{comentario}</w:t>
       </w:r>
     </w:p>
     <w:p>
@@ -3732,14 +3658,50 @@
         </w:rPr>
         <w:t>{/</w:t>
       </w:r>
+      <w:proofErr w:type="spellStart"/>
       <w:proofErr w:type="gramStart"/>
       <w:r>
         <w:rPr>
           <w:lang w:val="es-ES"/>
         </w:rPr>
-        <w:t>peticiones</w:t>
-      </w:r>
+        <w:t>cards</w:t>
+      </w:r>
+      <w:proofErr w:type="spellEnd"/>
       <w:proofErr w:type="gramEnd"/>
+      <w:r>
+        <w:rPr>
+          <w:lang w:val="es-ES"/>
+        </w:rPr>
+        <w:t>}</w:t>
+      </w:r>
+    </w:p>
+    <w:p>
+      <w:pPr>
+        <w:pStyle w:val="Textoindependiente"/>
+        <w:tabs>
+          <w:tab w:val="left" w:pos="426"/>
+        </w:tabs>
+        <w:ind w:left="0"/>
+        <w:contextualSpacing/>
+        <w:jc w:val="both"/>
+        <w:rPr>
+          <w:lang w:val="es-ES"/>
+        </w:rPr>
+      </w:pPr>
+      <w:r>
+        <w:rPr>
+          <w:lang w:val="es-ES"/>
+        </w:rPr>
+        <w:t>{/</w:t>
+      </w:r>
+      <w:r>
+        <w:rPr>
+          <w:lang w:val="es-ES"/>
+        </w:rPr>
+        <w:t>jiraData</w:t>
+      </w:r>
+      <w:bookmarkStart w:id="4" w:name="_GoBack"/>
+      <w:bookmarkEnd w:id="4"/>
       <w:r>
         <w:rPr>
           <w:lang w:val="es-ES"/>
@@ -4748,28 +4710,14 @@
               <w:noProof/>
               <w:lang w:val="es-ES"/>
             </w:rPr>
-            <w:t>27</w:t>
+            <w:t>{fechaActaLarga}</w:t>
           </w:r>
           <w:r>
             <w:rPr>
               <w:noProof/>
               <w:lang w:val="es-ES"/>
             </w:rPr>
-            <w:t xml:space="preserve"> </w:t>
-          </w:r>
-          <w:r>
-            <w:rPr>
-              <w:noProof/>
-              <w:lang w:val="es-ES"/>
-            </w:rPr>
-            <w:t xml:space="preserve">Septiembre </w:t>
-          </w:r>
-          <w:r>
-            <w:rPr>
-              <w:noProof/>
-              <w:lang w:val="es-ES"/>
-            </w:rPr>
-            <w:t>2017.doc</w:t>
+            <w:t>.doc</w:t>
           </w:r>
           <w:r>
             <w:rPr>
@@ -4875,7 +4823,7 @@
               <w:noProof/>
               <w:lang w:val="es-ES"/>
             </w:rPr>
-            <w:t>7</w:t>
+            <w:t>10</w:t>
           </w:r>
           <w:r>
             <w:rPr>
@@ -5666,6 +5614,231 @@
       </w:rPr>
     </w:lvl>
   </w:abstractNum>
+  <w:abstractNum w:abstractNumId="6" w15:restartNumberingAfterBreak="0">
+    <w:nsid w:val="74C33C53"/>
+    <w:multiLevelType w:val="hybridMultilevel"/>
+    <w:tmpl w:val="09E6035C"/>
+    <w:lvl w:ilvl="0" w:tplc="0C0A0001">
+      <w:start w:val="1"/>
+      <w:numFmt w:val="bullet"/>
+      <w:lvlText w:val=""/>
+      <w:lvlJc w:val="left"/>
+      <w:pPr>
+        <w:ind w:left="720" w:hanging="360"/>
+      </w:pPr>
+      <w:rPr>
+        <w:rFonts w:ascii="Symbol" w:hAnsi="Symbol" w:hint="default"/>
+      </w:rPr>
+    </w:lvl>
+    <w:lvl w:ilvl="1" w:tplc="0C0A0003" w:tentative="1">
+      <w:start w:val="1"/>
+      <w:numFmt w:val="bullet"/>
+      <w:lvlText w:val="o"/>
+      <w:lvlJc w:val="left"/>
+      <w:pPr>
+        <w:ind w:left="1440" w:hanging="360"/>
+      </w:pPr>
+      <w:rPr>
+        <w:rFonts w:ascii="Courier New" w:hAnsi="Courier New" w:cs="Courier New" w:hint="default"/>
+      </w:rPr>
+    </w:lvl>
+    <w:lvl w:ilvl="2" w:tplc="0C0A0005" w:tentative="1">
+      <w:start w:val="1"/>
+      <w:numFmt w:val="bullet"/>
+      <w:lvlText w:val=""/>
+      <w:lvlJc w:val="left"/>
+      <w:pPr>
+        <w:ind w:left="2160" w:hanging="360"/>
+      </w:pPr>
+      <w:rPr>
+        <w:rFonts w:ascii="Wingdings" w:hAnsi="Wingdings" w:hint="default"/>
+      </w:rPr>
+    </w:lvl>
+    <w:lvl w:ilvl="3" w:tplc="0C0A0001" w:tentative="1">
+      <w:start w:val="1"/>
+      <w:numFmt w:val="bullet"/>
+      <w:lvlText w:val=""/>
+      <w:lvlJc w:val="left"/>
+      <w:pPr>
+        <w:ind w:left="2880" w:hanging="360"/>
+      </w:pPr>
+      <w:rPr>
+        <w:rFonts w:ascii="Symbol" w:hAnsi="Symbol" w:hint="default"/>
+      </w:rPr>
+    </w:lvl>
+    <w:lvl w:ilvl="4" w:tplc="0C0A0003" w:tentative="1">
+      <w:start w:val="1"/>
+      <w:numFmt w:val="bullet"/>
+      <w:lvlText w:val="o"/>
+      <w:lvlJc w:val="left"/>
+      <w:pPr>
+        <w:ind w:left="3600" w:hanging="360"/>
+      </w:pPr>
+      <w:rPr>
+        <w:rFonts w:ascii="Courier New" w:hAnsi="Courier New" w:cs="Courier New" w:hint="default"/>
+      </w:rPr>
+    </w:lvl>
+    <w:lvl w:ilvl="5" w:tplc="0C0A0005" w:tentative="1">
+      <w:start w:val="1"/>
+      <w:numFmt w:val="bullet"/>
+      <w:lvlText w:val=""/>
+      <w:lvlJc w:val="left"/>
+      <w:pPr>
+        <w:ind w:left="4320" w:hanging="360"/>
+      </w:pPr>
+      <w:rPr>
+        <w:rFonts w:ascii="Wingdings" w:hAnsi="Wingdings" w:hint="default"/>
+      </w:rPr>
+    </w:lvl>
+    <w:lvl w:ilvl="6" w:tplc="0C0A0001" w:tentative="1">
+      <w:start w:val="1"/>
+      <w:numFmt w:val="bullet"/>
+      <w:lvlText w:val=""/>
+      <w:lvlJc w:val="left"/>
+      <w:pPr>
+        <w:ind w:left="5040" w:hanging="360"/>
+      </w:pPr>
+      <w:rPr>
+        <w:rFonts w:ascii="Symbol" w:hAnsi="Symbol" w:hint="default"/>
+      </w:rPr>
+    </w:lvl>
+    <w:lvl w:ilvl="7" w:tplc="0C0A0003" w:tentative="1">
+      <w:start w:val="1"/>
+      <w:numFmt w:val="bullet"/>
+      <w:lvlText w:val="o"/>
+      <w:lvlJc w:val="left"/>
+      <w:pPr>
+        <w:ind w:left="5760" w:hanging="360"/>
+      </w:pPr>
+      <w:rPr>
+        <w:rFonts w:ascii="Courier New" w:hAnsi="Courier New" w:cs="Courier New" w:hint="default"/>
+      </w:rPr>
+    </w:lvl>
+    <w:lvl w:ilvl="8" w:tplc="0C0A0005" w:tentative="1">
+      <w:start w:val="1"/>
+      <w:numFmt w:val="bullet"/>
+      <w:lvlText w:val=""/>
+      <w:lvlJc w:val="left"/>
+      <w:pPr>
+        <w:ind w:left="6480" w:hanging="360"/>
+      </w:pPr>
+      <w:rPr>
+        <w:rFonts w:ascii="Wingdings" w:hAnsi="Wingdings" w:hint="default"/>
+      </w:rPr>
+    </w:lvl>
+  </w:abstractNum>
+  <w:abstractNum w:abstractNumId="7" w15:restartNumberingAfterBreak="0">
+    <w:nsid w:val="7A014899"/>
+    <w:multiLevelType w:val="hybridMultilevel"/>
+    <w:tmpl w:val="A1DAC94E"/>
+    <w:lvl w:ilvl="0" w:tplc="98C0ABA0">
+      <w:numFmt w:val="bullet"/>
+      <w:lvlText w:val="-"/>
+      <w:lvlJc w:val="left"/>
+      <w:pPr>
+        <w:ind w:left="720" w:hanging="360"/>
+      </w:pPr>
+      <w:rPr>
+        <w:rFonts w:ascii="Arial" w:eastAsia="Times New Roman" w:hAnsi="Arial" w:cs="Arial" w:hint="default"/>
+      </w:rPr>
+    </w:lvl>
+    <w:lvl w:ilvl="1" w:tplc="0C0A0003" w:tentative="1">
+      <w:start w:val="1"/>
+      <w:numFmt w:val="bullet"/>
+      <w:lvlText w:val="o"/>
+      <w:lvlJc w:val="left"/>
+      <w:pPr>
+        <w:ind w:left="1440" w:hanging="360"/>
+      </w:pPr>
+      <w:rPr>
+        <w:rFonts w:ascii="Courier New" w:hAnsi="Courier New" w:cs="Courier New" w:hint="default"/>
+      </w:rPr>
+    </w:lvl>
+    <w:lvl w:ilvl="2" w:tplc="0C0A0005" w:tentative="1">
+      <w:start w:val="1"/>
+      <w:numFmt w:val="bullet"/>
+      <w:lvlText w:val=""/>
+      <w:lvlJc w:val="left"/>
+      <w:pPr>
+        <w:ind w:left="2160" w:hanging="360"/>
+      </w:pPr>
+      <w:rPr>
+        <w:rFonts w:ascii="Wingdings" w:hAnsi="Wingdings" w:hint="default"/>
+      </w:rPr>
+    </w:lvl>
+    <w:lvl w:ilvl="3" w:tplc="0C0A0001" w:tentative="1">
+      <w:start w:val="1"/>
+      <w:numFmt w:val="bullet"/>
+      <w:lvlText w:val=""/>
+      <w:lvlJc w:val="left"/>
+      <w:pPr>
+        <w:ind w:left="2880" w:hanging="360"/>
+      </w:pPr>
+      <w:rPr>
+        <w:rFonts w:ascii="Symbol" w:hAnsi="Symbol" w:hint="default"/>
+      </w:rPr>
+    </w:lvl>
+    <w:lvl w:ilvl="4" w:tplc="0C0A0003" w:tentative="1">
+      <w:start w:val="1"/>
+      <w:numFmt w:val="bullet"/>
+      <w:lvlText w:val="o"/>
+      <w:lvlJc w:val="left"/>
+      <w:pPr>
+        <w:ind w:left="3600" w:hanging="360"/>
+      </w:pPr>
+      <w:rPr>
+        <w:rFonts w:ascii="Courier New" w:hAnsi="Courier New" w:cs="Courier New" w:hint="default"/>
+      </w:rPr>
+    </w:lvl>
+    <w:lvl w:ilvl="5" w:tplc="0C0A0005" w:tentative="1">
+      <w:start w:val="1"/>
+      <w:numFmt w:val="bullet"/>
+      <w:lvlText w:val=""/>
+      <w:lvlJc w:val="left"/>
+      <w:pPr>
+        <w:ind w:left="4320" w:hanging="360"/>
+      </w:pPr>
+      <w:rPr>
+        <w:rFonts w:ascii="Wingdings" w:hAnsi="Wingdings" w:hint="default"/>
+      </w:rPr>
+    </w:lvl>
+    <w:lvl w:ilvl="6" w:tplc="0C0A0001" w:tentative="1">
+      <w:start w:val="1"/>
+      <w:numFmt w:val="bullet"/>
+      <w:lvlText w:val=""/>
+      <w:lvlJc w:val="left"/>
+      <w:pPr>
+        <w:ind w:left="5040" w:hanging="360"/>
+      </w:pPr>
+      <w:rPr>
+        <w:rFonts w:ascii="Symbol" w:hAnsi="Symbol" w:hint="default"/>
+      </w:rPr>
+    </w:lvl>
+    <w:lvl w:ilvl="7" w:tplc="0C0A0003" w:tentative="1">
+      <w:start w:val="1"/>
+      <w:numFmt w:val="bullet"/>
+      <w:lvlText w:val="o"/>
+      <w:lvlJc w:val="left"/>
+      <w:pPr>
+        <w:ind w:left="5760" w:hanging="360"/>
+      </w:pPr>
+      <w:rPr>
+        <w:rFonts w:ascii="Courier New" w:hAnsi="Courier New" w:cs="Courier New" w:hint="default"/>
+      </w:rPr>
+    </w:lvl>
+    <w:lvl w:ilvl="8" w:tplc="0C0A0005" w:tentative="1">
+      <w:start w:val="1"/>
+      <w:numFmt w:val="bullet"/>
+      <w:lvlText w:val=""/>
+      <w:lvlJc w:val="left"/>
+      <w:pPr>
+        <w:ind w:left="6480" w:hanging="360"/>
+      </w:pPr>
+      <w:rPr>
+        <w:rFonts w:ascii="Wingdings" w:hAnsi="Wingdings" w:hint="default"/>
+      </w:rPr>
+    </w:lvl>
+  </w:abstractNum>
   <w:num w:numId="1">
     <w:abstractNumId w:val="0"/>
   </w:num>
@@ -5707,6 +5880,12 @@
   </w:num>
   <w:num w:numId="14">
     <w:abstractNumId w:val="3"/>
+  </w:num>
+  <w:num w:numId="15">
+    <w:abstractNumId w:val="6"/>
+  </w:num>
+  <w:num w:numId="16">
+    <w:abstractNumId w:val="7"/>
   </w:num>
   <w:numIdMacAtCleanup w:val="12"/>
 </w:numbering>
@@ -6214,7 +6393,6 @@
   <w:style w:type="character" w:default="1" w:styleId="Fuentedeprrafopredeter">
     <w:name w:val="Default Paragraph Font"/>
     <w:uiPriority w:val="1"/>
-    <w:semiHidden/>
     <w:unhideWhenUsed/>
   </w:style>
   <w:style w:type="table" w:default="1" w:styleId="Tablanormal">
@@ -7008,7 +7186,7 @@
 </file>
 
 <file path=customXml/itemProps1.xml><?xml version="1.0" encoding="utf-8"?>
-<ds:datastoreItem xmlns:ds="http://schemas.openxmlformats.org/officeDocument/2006/customXml" ds:itemID="{EDC3BDF2-1B62-46AE-8268-3A5BE79EC8CC}">
+<ds:datastoreItem xmlns:ds="http://schemas.openxmlformats.org/officeDocument/2006/customXml" ds:itemID="{C412D3D8-B4EB-4ECF-B345-B6F4E280BE69}">
   <ds:schemaRefs>
     <ds:schemaRef ds:uri="http://schemas.openxmlformats.org/officeDocument/2006/bibliography"/>
   </ds:schemaRefs>

</xml_diff>